<commit_message>
FA2 und FA4 erfolgreich getestet
</commit_message>
<xml_diff>
--- a/Artefakte/System_Funktionale_Tests.docx
+++ b/Artefakte/System_Funktionale_Tests.docx
@@ -382,6 +382,9 @@
             <w:pPr>
               <w:cnfStyle w:val="000000100000" w:firstRow="0" w:lastRow="0" w:firstColumn="0" w:lastColumn="0" w:oddVBand="0" w:evenVBand="0" w:oddHBand="1" w:evenHBand="0" w:firstRowFirstColumn="0" w:firstRowLastColumn="0" w:lastRowFirstColumn="0" w:lastRowLastColumn="0"/>
             </w:pPr>
+            <w:r>
+              <w:t>Ja</w:t>
+            </w:r>
           </w:p>
         </w:tc>
         <w:tc>
@@ -392,6 +395,9 @@
             <w:pPr>
               <w:cnfStyle w:val="000000100000" w:firstRow="0" w:lastRow="0" w:firstColumn="0" w:lastColumn="0" w:oddVBand="0" w:evenVBand="0" w:oddHBand="1" w:evenHBand="0" w:firstRowFirstColumn="0" w:firstRowLastColumn="0" w:lastRowFirstColumn="0" w:lastRowLastColumn="0"/>
             </w:pPr>
+            <w:r>
+              <w:t>11.06.2019</w:t>
+            </w:r>
           </w:p>
         </w:tc>
       </w:tr>
@@ -444,6 +450,9 @@
             <w:pPr>
               <w:cnfStyle w:val="000000010000" w:firstRow="0" w:lastRow="0" w:firstColumn="0" w:lastColumn="0" w:oddVBand="0" w:evenVBand="0" w:oddHBand="0" w:evenHBand="1" w:firstRowFirstColumn="0" w:firstRowLastColumn="0" w:lastRowFirstColumn="0" w:lastRowLastColumn="0"/>
             </w:pPr>
+            <w:r>
+              <w:t>Ja</w:t>
+            </w:r>
           </w:p>
         </w:tc>
         <w:tc>
@@ -454,6 +463,9 @@
             <w:pPr>
               <w:cnfStyle w:val="000000010000" w:firstRow="0" w:lastRow="0" w:firstColumn="0" w:lastColumn="0" w:oddVBand="0" w:evenVBand="0" w:oddHBand="0" w:evenHBand="1" w:firstRowFirstColumn="0" w:firstRowLastColumn="0" w:lastRowFirstColumn="0" w:lastRowLastColumn="0"/>
             </w:pPr>
+            <w:r>
+              <w:t>11.06.2019</w:t>
+            </w:r>
           </w:p>
         </w:tc>
       </w:tr>
@@ -1127,6 +1139,9 @@
             <w:pPr>
               <w:cnfStyle w:val="000000010000" w:firstRow="0" w:lastRow="0" w:firstColumn="0" w:lastColumn="0" w:oddVBand="0" w:evenVBand="0" w:oddHBand="0" w:evenHBand="1" w:firstRowFirstColumn="0" w:firstRowLastColumn="0" w:lastRowFirstColumn="0" w:lastRowLastColumn="0"/>
             </w:pPr>
+            <w:r>
+              <w:t>Ja</w:t>
+            </w:r>
           </w:p>
         </w:tc>
         <w:tc>
@@ -1137,6 +1152,9 @@
             <w:pPr>
               <w:cnfStyle w:val="000000010000" w:firstRow="0" w:lastRow="0" w:firstColumn="0" w:lastColumn="0" w:oddVBand="0" w:evenVBand="0" w:oddHBand="0" w:evenHBand="1" w:firstRowFirstColumn="0" w:firstRowLastColumn="0" w:lastRowFirstColumn="0" w:lastRowLastColumn="0"/>
             </w:pPr>
+            <w:r>
+              <w:t>11.06.2019</w:t>
+            </w:r>
           </w:p>
         </w:tc>
       </w:tr>
@@ -1189,6 +1207,9 @@
             <w:pPr>
               <w:cnfStyle w:val="000000100000" w:firstRow="0" w:lastRow="0" w:firstColumn="0" w:lastColumn="0" w:oddVBand="0" w:evenVBand="0" w:oddHBand="1" w:evenHBand="0" w:firstRowFirstColumn="0" w:firstRowLastColumn="0" w:lastRowFirstColumn="0" w:lastRowLastColumn="0"/>
             </w:pPr>
+            <w:r>
+              <w:t>Ja</w:t>
+            </w:r>
           </w:p>
         </w:tc>
         <w:tc>
@@ -1199,6 +1220,11 @@
             <w:pPr>
               <w:cnfStyle w:val="000000100000" w:firstRow="0" w:lastRow="0" w:firstColumn="0" w:lastColumn="0" w:oddVBand="0" w:evenVBand="0" w:oddHBand="1" w:evenHBand="0" w:firstRowFirstColumn="0" w:firstRowLastColumn="0" w:lastRowFirstColumn="0" w:lastRowLastColumn="0"/>
             </w:pPr>
+            <w:r>
+              <w:t>11.06.2019</w:t>
+            </w:r>
+            <w:bookmarkStart w:id="0" w:name="_GoBack"/>
+            <w:bookmarkEnd w:id="0"/>
           </w:p>
         </w:tc>
       </w:tr>
@@ -1810,8 +1836,6 @@
             <w:r>
               <w:t>11.06.2019</w:t>
             </w:r>
-            <w:bookmarkStart w:id="0" w:name="_GoBack"/>
-            <w:bookmarkEnd w:id="0"/>
           </w:p>
         </w:tc>
       </w:tr>
@@ -3684,7 +3708,7 @@
 </file>
 
 <file path=customXml/itemProps1.xml><?xml version="1.0" encoding="utf-8"?>
-<ds:datastoreItem xmlns:ds="http://schemas.openxmlformats.org/officeDocument/2006/customXml" ds:itemID="{9229CD33-4211-4B45-B0FC-A51F6F3E407B}">
+<ds:datastoreItem xmlns:ds="http://schemas.openxmlformats.org/officeDocument/2006/customXml" ds:itemID="{934E5094-1DE2-404B-AFBD-620FB455C45B}">
   <ds:schemaRefs>
     <ds:schemaRef ds:uri="http://schemas.openxmlformats.org/officeDocument/2006/bibliography"/>
   </ds:schemaRefs>

</xml_diff>